<commit_message>
Finished with the species testing.
</commit_message>
<xml_diff>
--- a/papers/requirements.docx
+++ b/papers/requirements.docx
@@ -435,8 +435,6 @@
               </w:rPr>
               <w:t>Show the 100</w:t>
             </w:r>
-            <w:bookmarkStart w:id="0" w:name="_GoBack"/>
-            <w:bookmarkEnd w:id="0"/>
             <w:r>
               <w:rPr>
                 <w:rFonts w:ascii="Garamond" w:hAnsi="Garamond"/>
@@ -856,7 +854,29 @@
               <w:rPr>
                 <w:rFonts w:ascii="Garamond" w:hAnsi="Garamond"/>
               </w:rPr>
-              <w:t>The game shall give a fitness score for the individual solution.</w:t>
+              <w:t xml:space="preserve">The game shall give a fitness score for the </w:t>
+            </w:r>
+            <w:r>
+              <w:rPr>
+                <w:rFonts w:ascii="Garamond" w:hAnsi="Garamond"/>
+                <w:i/>
+              </w:rPr>
+              <w:t>in</w:t>
+            </w:r>
+            <w:bookmarkStart w:id="0" w:name="_GoBack"/>
+            <w:bookmarkEnd w:id="0"/>
+            <w:r>
+              <w:rPr>
+                <w:rFonts w:ascii="Garamond" w:hAnsi="Garamond"/>
+                <w:i/>
+              </w:rPr>
+              <w:t>dividual</w:t>
+            </w:r>
+            <w:r>
+              <w:rPr>
+                <w:rFonts w:ascii="Garamond" w:hAnsi="Garamond"/>
+              </w:rPr>
+              <w:t xml:space="preserve"> solution.</w:t>
             </w:r>
           </w:p>
         </w:tc>

</xml_diff>